<commit_message>
Integrated CM & reporting
</commit_message>
<xml_diff>
--- a/docs/project_management/Plan.docx
+++ b/docs/project_management/Plan.docx
@@ -674,6 +674,10 @@
           </mc:Choice>
           <mc:Fallback>
             <w:pict>
+              <v:shapetype id="_x0000_t202" coordsize="21600,21600" o:spt="202" path="m,l,21600r21600,l21600,xe">
+                <v:stroke joinstyle="miter"/>
+                <v:path gradientshapeok="t" o:connecttype="rect"/>
+              </v:shapetype>
               <v:shape id="Надпись 2" o:spid="_x0000_s1027" type="#_x0000_t202" style="position:absolute;left:0;text-align:left;margin-left:0;margin-top:0;width:558.75pt;height:110.6pt;z-index:251662336;visibility:visible;mso-wrap-style:square;mso-width-percent:0;mso-height-percent:200;mso-wrap-distance-left:9pt;mso-wrap-distance-top:3.6pt;mso-wrap-distance-right:9pt;mso-wrap-distance-bottom:3.6pt;mso-position-horizontal:center;mso-position-horizontal-relative:margin;mso-position-vertical:absolute;mso-position-vertical-relative:text;mso-width-percent:0;mso-height-percent:200;mso-width-relative:margin;mso-height-relative:margin;v-text-anchor:top" o:gfxdata="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" stroked="f">
                 <v:textbox style="mso-fit-shape-to-text:t">
                   <w:txbxContent>
@@ -4260,6 +4264,190 @@
           </w:p>
         </w:tc>
       </w:tr>
+      <w:tr>
+        <w:trPr>
+          <w:trHeight w:val="50"/>
+        </w:trPr>
+        <w:tc>
+          <w:tcPr>
+            <w:cnfStyle w:val="001000000000" w:firstRow="0" w:lastRow="0" w:firstColumn="1" w:lastColumn="0" w:oddVBand="0" w:evenVBand="0" w:oddHBand="0" w:evenHBand="0" w:firstRowFirstColumn="0" w:firstRowLastColumn="0" w:lastRowFirstColumn="0" w:lastRowLastColumn="0"/>
+            <w:tcW w:w="579" w:type="dxa"/>
+          </w:tcPr>
+          <w:p>
+            <w:pPr>
+              <w:jc w:val="left"/>
+              <w:rPr>
+                <w:b w:val="0"/>
+              </w:rPr>
+            </w:pPr>
+            <w:r>
+              <w:rPr>
+                <w:b w:val="0"/>
+                <w:lang w:val="ru-RU"/>
+              </w:rPr>
+              <w:t>0.1</w:t>
+            </w:r>
+            <w:r>
+              <w:rPr>
+                <w:b w:val="0"/>
+              </w:rPr>
+              <w:t>4</w:t>
+            </w:r>
+          </w:p>
+        </w:tc>
+        <w:tc>
+          <w:tcPr>
+            <w:tcW w:w="1412" w:type="dxa"/>
+          </w:tcPr>
+          <w:p>
+            <w:pPr>
+              <w:jc w:val="left"/>
+              <w:cnfStyle w:val="000000000000" w:firstRow="0" w:lastRow="0" w:firstColumn="0" w:lastColumn="0" w:oddVBand="0" w:evenVBand="0" w:oddHBand="0" w:evenHBand="0" w:firstRowFirstColumn="0" w:firstRowLastColumn="0" w:lastRowFirstColumn="0" w:lastRowLastColumn="0"/>
+              <w:rPr>
+                <w:lang w:val="ru-RU"/>
+              </w:rPr>
+            </w:pPr>
+            <w:proofErr w:type="spellStart"/>
+            <w:r>
+              <w:rPr>
+                <w:lang w:val="ru-RU"/>
+              </w:rPr>
+              <w:t>Трикашный</w:t>
+            </w:r>
+            <w:proofErr w:type="spellEnd"/>
+            <w:r>
+              <w:rPr>
+                <w:lang w:val="ru-RU"/>
+              </w:rPr>
+              <w:t xml:space="preserve"> Артем</w:t>
+            </w:r>
+          </w:p>
+        </w:tc>
+        <w:tc>
+          <w:tcPr>
+            <w:tcW w:w="5801" w:type="dxa"/>
+          </w:tcPr>
+          <w:p>
+            <w:pPr>
+              <w:jc w:val="left"/>
+              <w:cnfStyle w:val="000000000000" w:firstRow="0" w:lastRow="0" w:firstColumn="0" w:lastColumn="0" w:oddVBand="0" w:evenVBand="0" w:oddHBand="0" w:evenHBand="0" w:firstRowFirstColumn="0" w:firstRowLastColumn="0" w:lastRowFirstColumn="0" w:lastRowLastColumn="0"/>
+            </w:pPr>
+            <w:r>
+              <w:rPr>
+                <w:lang w:val="ru-RU"/>
+              </w:rPr>
+              <w:t xml:space="preserve">Исправил </w:t>
+            </w:r>
+            <w:r>
+              <w:t>CM</w:t>
+            </w:r>
+          </w:p>
+        </w:tc>
+        <w:tc>
+          <w:tcPr>
+            <w:tcW w:w="1567" w:type="dxa"/>
+          </w:tcPr>
+          <w:p>
+            <w:pPr>
+              <w:jc w:val="left"/>
+              <w:cnfStyle w:val="000000000000" w:firstRow="0" w:lastRow="0" w:firstColumn="0" w:lastColumn="0" w:oddVBand="0" w:evenVBand="0" w:oddHBand="0" w:evenHBand="0" w:firstRowFirstColumn="0" w:firstRowLastColumn="0" w:lastRowFirstColumn="0" w:lastRowLastColumn="0"/>
+            </w:pPr>
+            <w:r>
+              <w:t>#12</w:t>
+            </w:r>
+          </w:p>
+        </w:tc>
+      </w:tr>
+      <w:tr>
+        <w:trPr>
+          <w:cnfStyle w:val="000000100000" w:firstRow="0" w:lastRow="0" w:firstColumn="0" w:lastColumn="0" w:oddVBand="0" w:evenVBand="0" w:oddHBand="1" w:evenHBand="0" w:firstRowFirstColumn="0" w:firstRowLastColumn="0" w:lastRowFirstColumn="0" w:lastRowLastColumn="0"/>
+          <w:trHeight w:val="50"/>
+        </w:trPr>
+        <w:tc>
+          <w:tcPr>
+            <w:cnfStyle w:val="001000000000" w:firstRow="0" w:lastRow="0" w:firstColumn="1" w:lastColumn="0" w:oddVBand="0" w:evenVBand="0" w:oddHBand="0" w:evenHBand="0" w:firstRowFirstColumn="0" w:firstRowLastColumn="0" w:lastRowFirstColumn="0" w:lastRowLastColumn="0"/>
+            <w:tcW w:w="579" w:type="dxa"/>
+          </w:tcPr>
+          <w:p>
+            <w:pPr>
+              <w:jc w:val="left"/>
+              <w:rPr>
+                <w:b w:val="0"/>
+              </w:rPr>
+            </w:pPr>
+            <w:bookmarkStart w:id="1" w:name="_GoBack"/>
+            <w:r>
+              <w:rPr>
+                <w:b w:val="0"/>
+              </w:rPr>
+              <w:t>0.15</w:t>
+            </w:r>
+            <w:bookmarkEnd w:id="1"/>
+          </w:p>
+        </w:tc>
+        <w:tc>
+          <w:tcPr>
+            <w:tcW w:w="1412" w:type="dxa"/>
+          </w:tcPr>
+          <w:p>
+            <w:pPr>
+              <w:jc w:val="left"/>
+              <w:cnfStyle w:val="000000100000" w:firstRow="0" w:lastRow="0" w:firstColumn="0" w:lastColumn="0" w:oddVBand="0" w:evenVBand="0" w:oddHBand="1" w:evenHBand="0" w:firstRowFirstColumn="0" w:firstRowLastColumn="0" w:lastRowFirstColumn="0" w:lastRowLastColumn="0"/>
+              <w:rPr>
+                <w:lang w:val="ru-RU"/>
+              </w:rPr>
+            </w:pPr>
+            <w:proofErr w:type="spellStart"/>
+            <w:r>
+              <w:rPr>
+                <w:lang w:val="ru-RU"/>
+              </w:rPr>
+              <w:t>Гасников</w:t>
+            </w:r>
+            <w:proofErr w:type="spellEnd"/>
+            <w:r>
+              <w:rPr>
+                <w:lang w:val="ru-RU"/>
+              </w:rPr>
+              <w:t xml:space="preserve"> Александр</w:t>
+            </w:r>
+          </w:p>
+        </w:tc>
+        <w:tc>
+          <w:tcPr>
+            <w:tcW w:w="5801" w:type="dxa"/>
+          </w:tcPr>
+          <w:p>
+            <w:pPr>
+              <w:jc w:val="left"/>
+              <w:cnfStyle w:val="000000100000" w:firstRow="0" w:lastRow="0" w:firstColumn="0" w:lastColumn="0" w:oddVBand="0" w:evenVBand="0" w:oddHBand="1" w:evenHBand="0" w:firstRowFirstColumn="0" w:firstRowLastColumn="0" w:lastRowFirstColumn="0" w:lastRowLastColumn="0"/>
+              <w:rPr>
+                <w:lang w:val="ru-RU"/>
+              </w:rPr>
+            </w:pPr>
+            <w:r>
+              <w:rPr>
+                <w:lang w:val="ru-RU"/>
+              </w:rPr>
+              <w:t>Исправил отчетность</w:t>
+            </w:r>
+          </w:p>
+        </w:tc>
+        <w:tc>
+          <w:tcPr>
+            <w:tcW w:w="1567" w:type="dxa"/>
+          </w:tcPr>
+          <w:p>
+            <w:pPr>
+              <w:jc w:val="left"/>
+              <w:cnfStyle w:val="000000100000" w:firstRow="0" w:lastRow="0" w:firstColumn="0" w:lastColumn="0" w:oddVBand="0" w:evenVBand="0" w:oddHBand="1" w:evenHBand="0" w:firstRowFirstColumn="0" w:firstRowLastColumn="0" w:lastRowFirstColumn="0" w:lastRowLastColumn="0"/>
+            </w:pPr>
+            <w:r>
+              <w:t>#15</w:t>
+            </w:r>
+          </w:p>
+        </w:tc>
+      </w:tr>
     </w:tbl>
     <w:p>
       <w:pPr>
@@ -4289,7 +4477,7 @@
           <w:numId w:val="1"/>
         </w:numPr>
       </w:pPr>
-      <w:bookmarkStart w:id="1" w:name="_Toc368436391"/>
+      <w:bookmarkStart w:id="2" w:name="_Toc368436391"/>
       <w:proofErr w:type="spellStart"/>
       <w:r>
         <w:lastRenderedPageBreak/>
@@ -4303,7 +4491,7 @@
       <w:r>
         <w:t>информация</w:t>
       </w:r>
-      <w:bookmarkEnd w:id="1"/>
+      <w:bookmarkEnd w:id="2"/>
       <w:proofErr w:type="spellEnd"/>
     </w:p>
     <w:p>
@@ -4351,8 +4539,8 @@
           <w:bottom w:val="single" w:sz="4" w:space="1" w:color="595959"/>
         </w:pBdr>
       </w:pPr>
-      <w:bookmarkStart w:id="2" w:name="_Toc368436396"/>
       <w:bookmarkStart w:id="3" w:name="_Toc368436392"/>
+      <w:bookmarkStart w:id="4" w:name="_Toc368436396"/>
       <w:r>
         <w:rPr>
           <w:lang w:val="ru-RU"/>
@@ -4372,14 +4560,14 @@
           <w:lang w:val="ru-RU"/>
         </w:rPr>
       </w:pPr>
-      <w:bookmarkStart w:id="4" w:name="_Toc368436393"/>
+      <w:bookmarkStart w:id="5" w:name="_Toc368436393"/>
       <w:r>
         <w:rPr>
           <w:lang w:val="ru-RU"/>
         </w:rPr>
         <w:t>Ресурсы</w:t>
       </w:r>
-      <w:bookmarkEnd w:id="4"/>
+      <w:bookmarkEnd w:id="5"/>
     </w:p>
     <w:p>
       <w:pPr>
@@ -4396,15 +4584,7 @@
         <w:rPr>
           <w:lang w:val="ru-RU"/>
         </w:rPr>
-        <w:t>Ресурсы для разраб</w:t>
-      </w:r>
-      <w:bookmarkStart w:id="5" w:name="_GoBack"/>
-      <w:bookmarkEnd w:id="5"/>
-      <w:r>
-        <w:rPr>
-          <w:lang w:val="ru-RU"/>
-        </w:rPr>
-        <w:t>отчиков</w:t>
+        <w:t>Ресурсы для разработчиков</w:t>
       </w:r>
     </w:p>
     <w:p>
@@ -6389,7 +6569,7 @@
         </w:rPr>
         <w:t>Фреймворк</w:t>
       </w:r>
-      <w:bookmarkEnd w:id="2"/>
+      <w:bookmarkEnd w:id="4"/>
     </w:p>
     <w:p>
       <w:pPr>
@@ -6621,8 +6801,8 @@
         <w:tblLook w:val="04A0" w:firstRow="1" w:lastRow="0" w:firstColumn="1" w:lastColumn="0" w:noHBand="0" w:noVBand="1"/>
       </w:tblPr>
       <w:tblGrid>
-        <w:gridCol w:w="4674"/>
-        <w:gridCol w:w="4676"/>
+        <w:gridCol w:w="4106"/>
+        <w:gridCol w:w="5239"/>
       </w:tblGrid>
       <w:tr>
         <w:trPr>
@@ -6631,7 +6811,7 @@
         <w:tc>
           <w:tcPr>
             <w:cnfStyle w:val="001000000000" w:firstRow="0" w:lastRow="0" w:firstColumn="1" w:lastColumn="0" w:oddVBand="0" w:evenVBand="0" w:oddHBand="0" w:evenHBand="0" w:firstRowFirstColumn="0" w:firstRowLastColumn="0" w:lastRowFirstColumn="0" w:lastRowLastColumn="0"/>
-            <w:tcW w:w="4674" w:type="dxa"/>
+            <w:tcW w:w="4106" w:type="dxa"/>
           </w:tcPr>
           <w:p>
             <w:pPr>
@@ -6682,7 +6862,7 @@
         </w:tc>
         <w:tc>
           <w:tcPr>
-            <w:tcW w:w="4676" w:type="dxa"/>
+            <w:tcW w:w="5239" w:type="dxa"/>
           </w:tcPr>
           <w:p>
             <w:pPr>
@@ -6690,6 +6870,7 @@
               <w:cnfStyle w:val="100000000000" w:firstRow="1" w:lastRow="0" w:firstColumn="0" w:lastColumn="0" w:oddVBand="0" w:evenVBand="0" w:oddHBand="0" w:evenHBand="0" w:firstRowFirstColumn="0" w:firstRowLastColumn="0" w:lastRowFirstColumn="0" w:lastRowLastColumn="0"/>
               <w:rPr>
                 <w:b w:val="0"/>
+                <w:lang w:val="ru-RU"/>
               </w:rPr>
             </w:pPr>
             <w:proofErr w:type="spellStart"/>
@@ -6700,6 +6881,238 @@
               <w:t>Git</w:t>
             </w:r>
             <w:proofErr w:type="spellEnd"/>
+            <w:r>
+              <w:rPr>
+                <w:b w:val="0"/>
+                <w:lang w:val="ru-RU"/>
+              </w:rPr>
+              <w:t xml:space="preserve"> </w:t>
+            </w:r>
+            <w:r>
+              <w:rPr>
+                <w:b w:val="0"/>
+                <w:lang w:val="ru-RU"/>
+              </w:rPr>
+              <w:t>и все что с ним связано.</w:t>
+            </w:r>
+          </w:p>
+          <w:p>
+            <w:pPr>
+              <w:snapToGrid w:val="0"/>
+              <w:cnfStyle w:val="100000000000" w:firstRow="1" w:lastRow="0" w:firstColumn="0" w:lastColumn="0" w:oddVBand="0" w:evenVBand="0" w:oddHBand="0" w:evenHBand="0" w:firstRowFirstColumn="0" w:firstRowLastColumn="0" w:lastRowFirstColumn="0" w:lastRowLastColumn="0"/>
+              <w:rPr>
+                <w:b w:val="0"/>
+                <w:lang w:val="ru-RU"/>
+              </w:rPr>
+            </w:pPr>
+          </w:p>
+          <w:p>
+            <w:pPr>
+              <w:pStyle w:val="af4"/>
+              <w:numPr>
+                <w:ilvl w:val="0"/>
+                <w:numId w:val="26"/>
+              </w:numPr>
+              <w:snapToGrid w:val="0"/>
+              <w:cnfStyle w:val="100000000000" w:firstRow="1" w:lastRow="0" w:firstColumn="0" w:lastColumn="0" w:oddVBand="0" w:evenVBand="0" w:oddHBand="0" w:evenHBand="0" w:firstRowFirstColumn="0" w:firstRowLastColumn="0" w:lastRowFirstColumn="0" w:lastRowLastColumn="0"/>
+              <w:rPr>
+                <w:lang w:val="ru-RU"/>
+              </w:rPr>
+            </w:pPr>
+            <w:r>
+              <w:rPr>
+                <w:b w:val="0"/>
+                <w:lang w:val="ru-RU"/>
+              </w:rPr>
+              <w:t xml:space="preserve">Каждый должен </w:t>
+            </w:r>
+            <w:proofErr w:type="spellStart"/>
+            <w:r>
+              <w:rPr>
+                <w:b w:val="0"/>
+                <w:lang w:val="ru-RU"/>
+              </w:rPr>
+              <w:t>коммитить</w:t>
+            </w:r>
+            <w:proofErr w:type="spellEnd"/>
+            <w:r>
+              <w:rPr>
+                <w:b w:val="0"/>
+                <w:lang w:val="ru-RU"/>
+              </w:rPr>
+              <w:t xml:space="preserve"> только свою интеграционную ветку</w:t>
+            </w:r>
+          </w:p>
+          <w:p>
+            <w:pPr>
+              <w:pStyle w:val="af4"/>
+              <w:numPr>
+                <w:ilvl w:val="0"/>
+                <w:numId w:val="26"/>
+              </w:numPr>
+              <w:snapToGrid w:val="0"/>
+              <w:cnfStyle w:val="100000000000" w:firstRow="1" w:lastRow="0" w:firstColumn="0" w:lastColumn="0" w:oddVBand="0" w:evenVBand="0" w:oddHBand="0" w:evenHBand="0" w:firstRowFirstColumn="0" w:firstRowLastColumn="0" w:lastRowFirstColumn="0" w:lastRowLastColumn="0"/>
+              <w:rPr>
+                <w:lang w:val="ru-RU"/>
+              </w:rPr>
+            </w:pPr>
+            <w:proofErr w:type="spellStart"/>
+            <w:r>
+              <w:rPr>
+                <w:b w:val="0"/>
+                <w:lang w:val="ru-RU"/>
+              </w:rPr>
+              <w:t>Коммит</w:t>
+            </w:r>
+            <w:proofErr w:type="spellEnd"/>
+            <w:r>
+              <w:rPr>
+                <w:b w:val="0"/>
+                <w:lang w:val="ru-RU"/>
+              </w:rPr>
+              <w:t xml:space="preserve">, то есть фиксация изменений имеет  следующую </w:t>
+            </w:r>
+            <w:r>
+              <w:rPr>
+                <w:b w:val="0"/>
+                <w:lang w:val="ru-RU"/>
+              </w:rPr>
+              <w:t xml:space="preserve">структуру “#(номер </w:t>
+            </w:r>
+            <w:proofErr w:type="spellStart"/>
+            <w:r>
+              <w:rPr>
+                <w:b w:val="0"/>
+                <w:lang w:val="ru-RU"/>
+              </w:rPr>
+              <w:t>тикета</w:t>
+            </w:r>
+            <w:proofErr w:type="spellEnd"/>
+            <w:r>
+              <w:rPr>
+                <w:b w:val="0"/>
+                <w:lang w:val="ru-RU"/>
+              </w:rPr>
+              <w:t xml:space="preserve">) (название </w:t>
+            </w:r>
+            <w:proofErr w:type="spellStart"/>
+            <w:r>
+              <w:rPr>
+                <w:b w:val="0"/>
+                <w:lang w:val="ru-RU"/>
+              </w:rPr>
+              <w:t>коммита</w:t>
+            </w:r>
+            <w:proofErr w:type="spellEnd"/>
+            <w:r>
+              <w:rPr>
+                <w:b w:val="0"/>
+                <w:lang w:val="ru-RU"/>
+              </w:rPr>
+              <w:t>)”</w:t>
+            </w:r>
+          </w:p>
+          <w:p>
+            <w:pPr>
+              <w:pStyle w:val="af4"/>
+              <w:numPr>
+                <w:ilvl w:val="0"/>
+                <w:numId w:val="26"/>
+              </w:numPr>
+              <w:snapToGrid w:val="0"/>
+              <w:cnfStyle w:val="100000000000" w:firstRow="1" w:lastRow="0" w:firstColumn="0" w:lastColumn="0" w:oddVBand="0" w:evenVBand="0" w:oddHBand="0" w:evenHBand="0" w:firstRowFirstColumn="0" w:firstRowLastColumn="0" w:lastRowFirstColumn="0" w:lastRowLastColumn="0"/>
+              <w:rPr>
+                <w:lang w:val="ru-RU"/>
+              </w:rPr>
+            </w:pPr>
+            <w:r>
+              <w:rPr>
+                <w:b w:val="0"/>
+                <w:lang w:val="ru-RU"/>
+              </w:rPr>
+              <w:t xml:space="preserve">После выгрузки изменений нужно сделать </w:t>
+            </w:r>
+            <w:r>
+              <w:rPr>
+                <w:b w:val="0"/>
+              </w:rPr>
+              <w:t>pull</w:t>
+            </w:r>
+            <w:r>
+              <w:rPr>
+                <w:b w:val="0"/>
+                <w:lang w:val="ru-RU"/>
+              </w:rPr>
+              <w:t xml:space="preserve"> </w:t>
+            </w:r>
+            <w:r>
+              <w:rPr>
+                <w:b w:val="0"/>
+              </w:rPr>
+              <w:t>request</w:t>
+            </w:r>
+          </w:p>
+          <w:p>
+            <w:pPr>
+              <w:pStyle w:val="af4"/>
+              <w:numPr>
+                <w:ilvl w:val="0"/>
+                <w:numId w:val="26"/>
+              </w:numPr>
+              <w:snapToGrid w:val="0"/>
+              <w:cnfStyle w:val="100000000000" w:firstRow="1" w:lastRow="0" w:firstColumn="0" w:lastColumn="0" w:oddVBand="0" w:evenVBand="0" w:oddHBand="0" w:evenHBand="0" w:firstRowFirstColumn="0" w:firstRowLastColumn="0" w:lastRowFirstColumn="0" w:lastRowLastColumn="0"/>
+              <w:rPr>
+                <w:lang w:val="ru-RU"/>
+              </w:rPr>
+            </w:pPr>
+            <w:r>
+              <w:rPr>
+                <w:b w:val="0"/>
+                <w:lang w:val="ru-RU"/>
+              </w:rPr>
+              <w:t xml:space="preserve">В заголовке </w:t>
+            </w:r>
+            <w:r>
+              <w:rPr>
+                <w:b w:val="0"/>
+              </w:rPr>
+              <w:t>pull</w:t>
+            </w:r>
+            <w:r>
+              <w:rPr>
+                <w:b w:val="0"/>
+                <w:lang w:val="ru-RU"/>
+              </w:rPr>
+              <w:t xml:space="preserve"> </w:t>
+            </w:r>
+            <w:r>
+              <w:rPr>
+                <w:b w:val="0"/>
+              </w:rPr>
+              <w:t>request</w:t>
+            </w:r>
+            <w:r>
+              <w:rPr>
+                <w:b w:val="0"/>
+                <w:lang w:val="ru-RU"/>
+              </w:rPr>
+              <w:t xml:space="preserve"> </w:t>
+            </w:r>
+            <w:r>
+              <w:rPr>
+                <w:b w:val="0"/>
+                <w:lang w:val="ru-RU"/>
+              </w:rPr>
+              <w:t xml:space="preserve">должна быть </w:t>
+            </w:r>
+            <w:r>
+              <w:rPr>
+                <w:b w:val="0"/>
+                <w:lang w:val="ru-RU"/>
+              </w:rPr>
+              <w:lastRenderedPageBreak/>
+              <w:t>указана суть изменений. В его описании должны быть конкретно описаны все изменения.</w:t>
+            </w:r>
           </w:p>
         </w:tc>
       </w:tr>
@@ -6710,68 +7123,322 @@
         <w:tc>
           <w:tcPr>
             <w:cnfStyle w:val="001000000000" w:firstRow="0" w:lastRow="0" w:firstColumn="1" w:lastColumn="0" w:oddVBand="0" w:evenVBand="0" w:oddHBand="0" w:evenHBand="0" w:firstRowFirstColumn="0" w:firstRowLastColumn="0" w:lastRowFirstColumn="0" w:lastRowLastColumn="0"/>
-            <w:tcW w:w="4674" w:type="dxa"/>
-          </w:tcPr>
-          <w:p>
-            <w:pPr>
-              <w:rPr>
-                <w:b w:val="0"/>
-              </w:rPr>
-            </w:pPr>
-            <w:proofErr w:type="spellStart"/>
-            <w:r>
-              <w:rPr>
-                <w:b w:val="0"/>
-              </w:rPr>
-              <w:t>Система</w:t>
-            </w:r>
-            <w:proofErr w:type="spellEnd"/>
-            <w:r>
-              <w:rPr>
-                <w:b w:val="0"/>
+            <w:tcW w:w="4106" w:type="dxa"/>
+          </w:tcPr>
+          <w:p>
+            <w:pPr>
+              <w:rPr>
+                <w:b w:val="0"/>
+                <w:lang w:val="ru-RU"/>
+              </w:rPr>
+            </w:pPr>
+            <w:r>
+              <w:rPr>
+                <w:b w:val="0"/>
+                <w:lang w:val="ru-RU"/>
+              </w:rPr>
+              <w:lastRenderedPageBreak/>
+              <w:t>Система контроля изменений</w:t>
+            </w:r>
+          </w:p>
+        </w:tc>
+        <w:tc>
+          <w:tcPr>
+            <w:tcW w:w="5239" w:type="dxa"/>
+          </w:tcPr>
+          <w:p>
+            <w:pPr>
+              <w:cnfStyle w:val="000000100000" w:firstRow="0" w:lastRow="0" w:firstColumn="0" w:lastColumn="0" w:oddVBand="0" w:evenVBand="0" w:oddHBand="1" w:evenHBand="0" w:firstRowFirstColumn="0" w:firstRowLastColumn="0" w:lastRowFirstColumn="0" w:lastRowLastColumn="0"/>
+              <w:rPr>
+                <w:lang w:val="ru-RU"/>
+              </w:rPr>
+            </w:pPr>
+            <w:r>
+              <w:rPr>
+                <w:lang w:val="ru-RU"/>
+              </w:rPr>
+              <w:t xml:space="preserve">Любые изменения делаются по </w:t>
+            </w:r>
+            <w:proofErr w:type="spellStart"/>
+            <w:r>
+              <w:rPr>
+                <w:lang w:val="ru-RU"/>
+              </w:rPr>
+              <w:t>тикету</w:t>
+            </w:r>
+            <w:proofErr w:type="spellEnd"/>
+            <w:r>
+              <w:rPr>
+                <w:lang w:val="ru-RU"/>
+              </w:rPr>
+              <w:t>.</w:t>
+            </w:r>
+          </w:p>
+          <w:p>
+            <w:pPr>
+              <w:cnfStyle w:val="000000100000" w:firstRow="0" w:lastRow="0" w:firstColumn="0" w:lastColumn="0" w:oddVBand="0" w:evenVBand="0" w:oddHBand="1" w:evenHBand="0" w:firstRowFirstColumn="0" w:firstRowLastColumn="0" w:lastRowFirstColumn="0" w:lastRowLastColumn="0"/>
+              <w:rPr>
+                <w:lang w:val="ru-RU"/>
+              </w:rPr>
+            </w:pPr>
+            <w:proofErr w:type="spellStart"/>
+            <w:r>
+              <w:rPr>
+                <w:lang w:val="ru-RU"/>
+              </w:rPr>
+              <w:t>Тикетами</w:t>
+            </w:r>
+            <w:proofErr w:type="spellEnd"/>
+            <w:r>
+              <w:rPr>
+                <w:lang w:val="ru-RU"/>
+              </w:rPr>
+              <w:t xml:space="preserve"> являются </w:t>
+            </w:r>
+            <w:r>
+              <w:t>Issues</w:t>
+            </w:r>
+            <w:r>
+              <w:rPr>
+                <w:lang w:val="ru-RU"/>
               </w:rPr>
               <w:t xml:space="preserve"> </w:t>
             </w:r>
-            <w:proofErr w:type="spellStart"/>
-            <w:r>
-              <w:rPr>
-                <w:b w:val="0"/>
-              </w:rPr>
-              <w:t>контроля</w:t>
-            </w:r>
-            <w:proofErr w:type="spellEnd"/>
-            <w:r>
-              <w:rPr>
-                <w:b w:val="0"/>
-              </w:rPr>
-              <w:t xml:space="preserve"> </w:t>
-            </w:r>
-            <w:proofErr w:type="spellStart"/>
-            <w:r>
-              <w:rPr>
-                <w:b w:val="0"/>
-              </w:rPr>
-              <w:t>изменений</w:t>
-            </w:r>
-            <w:proofErr w:type="spellEnd"/>
-          </w:p>
-        </w:tc>
-        <w:tc>
-          <w:tcPr>
-            <w:tcW w:w="4676" w:type="dxa"/>
-          </w:tcPr>
+            <w:r>
+              <w:rPr>
+                <w:lang w:val="ru-RU"/>
+              </w:rPr>
+              <w:t xml:space="preserve">на </w:t>
+            </w:r>
+            <w:proofErr w:type="spellStart"/>
+            <w:r>
+              <w:t>github</w:t>
+            </w:r>
+            <w:proofErr w:type="spellEnd"/>
+            <w:r>
+              <w:rPr>
+                <w:lang w:val="ru-RU"/>
+              </w:rPr>
+              <w:t>.</w:t>
+            </w:r>
+          </w:p>
           <w:p>
             <w:pPr>
               <w:cnfStyle w:val="000000100000" w:firstRow="0" w:lastRow="0" w:firstColumn="0" w:lastColumn="0" w:oddVBand="0" w:evenVBand="0" w:oddHBand="1" w:evenHBand="0" w:firstRowFirstColumn="0" w:firstRowLastColumn="0" w:lastRowFirstColumn="0" w:lastRowLastColumn="0"/>
-            </w:pPr>
-            <w:hyperlink r:id="rId11" w:history="1">
-              <w:r>
-                <w:rPr>
-                  <w:rStyle w:val="afb"/>
-                </w:rPr>
-                <w:t>https://github.com/yuri-vashchenko/CircleFilter/issues</w:t>
-              </w:r>
-            </w:hyperlink>
+              <w:rPr>
+                <w:lang w:val="ru-RU"/>
+              </w:rPr>
+            </w:pPr>
+            <w:r>
+              <w:rPr>
+                <w:lang w:val="ru-RU"/>
+              </w:rPr>
+              <w:t xml:space="preserve">Все </w:t>
+            </w:r>
+            <w:proofErr w:type="spellStart"/>
+            <w:r>
+              <w:rPr>
+                <w:lang w:val="ru-RU"/>
+              </w:rPr>
+              <w:t>тикеты</w:t>
+            </w:r>
+            <w:proofErr w:type="spellEnd"/>
+            <w:r>
+              <w:rPr>
+                <w:lang w:val="ru-RU"/>
+              </w:rPr>
+              <w:t xml:space="preserve"> находятся по адресу:</w:t>
+            </w:r>
+          </w:p>
+          <w:p>
+            <w:pPr>
+              <w:cnfStyle w:val="000000100000" w:firstRow="0" w:lastRow="0" w:firstColumn="0" w:lastColumn="0" w:oddVBand="0" w:evenVBand="0" w:oddHBand="1" w:evenHBand="0" w:firstRowFirstColumn="0" w:firstRowLastColumn="0" w:lastRowFirstColumn="0" w:lastRowLastColumn="0"/>
+              <w:rPr>
+                <w:lang w:val="ru-RU"/>
+              </w:rPr>
+            </w:pPr>
+            <w:r>
+              <w:fldChar w:fldCharType="begin"/>
+            </w:r>
+            <w:r>
+              <w:rPr>
+                <w:lang w:val="ru-RU"/>
+              </w:rPr>
+              <w:instrText xml:space="preserve"> </w:instrText>
+            </w:r>
+            <w:r>
+              <w:instrText>HYPERLINK</w:instrText>
+            </w:r>
+            <w:r>
+              <w:rPr>
+                <w:lang w:val="ru-RU"/>
+              </w:rPr>
+              <w:instrText xml:space="preserve"> "</w:instrText>
+            </w:r>
+            <w:r>
+              <w:instrText>https</w:instrText>
+            </w:r>
+            <w:r>
+              <w:rPr>
+                <w:lang w:val="ru-RU"/>
+              </w:rPr>
+              <w:instrText>://</w:instrText>
+            </w:r>
+            <w:r>
+              <w:instrText>github</w:instrText>
+            </w:r>
+            <w:r>
+              <w:rPr>
+                <w:lang w:val="ru-RU"/>
+              </w:rPr>
+              <w:instrText>.</w:instrText>
+            </w:r>
+            <w:r>
+              <w:instrText>com</w:instrText>
+            </w:r>
+            <w:r>
+              <w:rPr>
+                <w:lang w:val="ru-RU"/>
+              </w:rPr>
+              <w:instrText>/</w:instrText>
+            </w:r>
+            <w:r>
+              <w:instrText>yuri</w:instrText>
+            </w:r>
+            <w:r>
+              <w:rPr>
+                <w:lang w:val="ru-RU"/>
+              </w:rPr>
+              <w:instrText>-</w:instrText>
+            </w:r>
+            <w:r>
+              <w:instrText>vashchenko</w:instrText>
+            </w:r>
+            <w:r>
+              <w:rPr>
+                <w:lang w:val="ru-RU"/>
+              </w:rPr>
+              <w:instrText>/</w:instrText>
+            </w:r>
+            <w:r>
+              <w:instrText>CircleFilter</w:instrText>
+            </w:r>
+            <w:r>
+              <w:rPr>
+                <w:lang w:val="ru-RU"/>
+              </w:rPr>
+              <w:instrText>/</w:instrText>
+            </w:r>
+            <w:r>
+              <w:instrText>issues</w:instrText>
+            </w:r>
+            <w:r>
+              <w:rPr>
+                <w:lang w:val="ru-RU"/>
+              </w:rPr>
+              <w:instrText xml:space="preserve">" </w:instrText>
+            </w:r>
+            <w:r>
+              <w:fldChar w:fldCharType="separate"/>
+            </w:r>
+            <w:r>
+              <w:rPr>
+                <w:rStyle w:val="afb"/>
+              </w:rPr>
+              <w:t>https</w:t>
+            </w:r>
+            <w:r>
+              <w:rPr>
+                <w:rStyle w:val="afb"/>
+                <w:lang w:val="ru-RU"/>
+              </w:rPr>
+              <w:t>://</w:t>
+            </w:r>
+            <w:proofErr w:type="spellStart"/>
+            <w:r>
+              <w:rPr>
+                <w:rStyle w:val="afb"/>
+              </w:rPr>
+              <w:t>github</w:t>
+            </w:r>
+            <w:proofErr w:type="spellEnd"/>
+            <w:r>
+              <w:rPr>
+                <w:rStyle w:val="afb"/>
+                <w:lang w:val="ru-RU"/>
+              </w:rPr>
+              <w:t>.</w:t>
+            </w:r>
+            <w:r>
+              <w:rPr>
+                <w:rStyle w:val="afb"/>
+              </w:rPr>
+              <w:t>com</w:t>
+            </w:r>
+            <w:r>
+              <w:rPr>
+                <w:rStyle w:val="afb"/>
+                <w:lang w:val="ru-RU"/>
+              </w:rPr>
+              <w:t>/</w:t>
+            </w:r>
+            <w:proofErr w:type="spellStart"/>
+            <w:r>
+              <w:rPr>
+                <w:rStyle w:val="afb"/>
+              </w:rPr>
+              <w:t>yuri</w:t>
+            </w:r>
+            <w:proofErr w:type="spellEnd"/>
+            <w:r>
+              <w:rPr>
+                <w:rStyle w:val="afb"/>
+                <w:lang w:val="ru-RU"/>
+              </w:rPr>
+              <w:t>-</w:t>
+            </w:r>
+            <w:proofErr w:type="spellStart"/>
+            <w:r>
+              <w:rPr>
+                <w:rStyle w:val="afb"/>
+              </w:rPr>
+              <w:t>vashchenko</w:t>
+            </w:r>
+            <w:proofErr w:type="spellEnd"/>
+            <w:r>
+              <w:rPr>
+                <w:rStyle w:val="afb"/>
+                <w:lang w:val="ru-RU"/>
+              </w:rPr>
+              <w:t>/</w:t>
+            </w:r>
+            <w:proofErr w:type="spellStart"/>
+            <w:r>
+              <w:rPr>
+                <w:rStyle w:val="afb"/>
+              </w:rPr>
+              <w:t>CircleFilter</w:t>
+            </w:r>
+            <w:proofErr w:type="spellEnd"/>
+            <w:r>
+              <w:rPr>
+                <w:rStyle w:val="afb"/>
+                <w:lang w:val="ru-RU"/>
+              </w:rPr>
+              <w:t>/</w:t>
+            </w:r>
+            <w:r>
+              <w:rPr>
+                <w:rStyle w:val="afb"/>
+              </w:rPr>
+              <w:t>issues</w:t>
+            </w:r>
+            <w:r>
+              <w:rPr>
+                <w:rStyle w:val="afb"/>
+              </w:rPr>
+              <w:fldChar w:fldCharType="end"/>
+            </w:r>
           </w:p>
         </w:tc>
       </w:tr>
@@ -6779,27 +7446,43 @@
         <w:tc>
           <w:tcPr>
             <w:cnfStyle w:val="001000000000" w:firstRow="0" w:lastRow="0" w:firstColumn="1" w:lastColumn="0" w:oddVBand="0" w:evenVBand="0" w:oddHBand="0" w:evenHBand="0" w:firstRowFirstColumn="0" w:firstRowLastColumn="0" w:lastRowFirstColumn="0" w:lastRowLastColumn="0"/>
-            <w:tcW w:w="4674" w:type="dxa"/>
-          </w:tcPr>
-          <w:p>
-            <w:pPr>
-              <w:rPr>
-                <w:b w:val="0"/>
-                <w:lang w:val="ru-RU"/>
-              </w:rPr>
-            </w:pPr>
-            <w:r>
-              <w:rPr>
-                <w:b w:val="0"/>
-                <w:lang w:val="ru-RU"/>
-              </w:rPr>
-              <w:t>Адрес сервера с файлами проекта</w:t>
-            </w:r>
-          </w:p>
-        </w:tc>
-        <w:tc>
-          <w:tcPr>
-            <w:tcW w:w="4676" w:type="dxa"/>
+            <w:tcW w:w="4106" w:type="dxa"/>
+          </w:tcPr>
+          <w:p>
+            <w:pPr>
+              <w:rPr>
+                <w:b w:val="0"/>
+                <w:lang w:val="ru-RU"/>
+              </w:rPr>
+            </w:pPr>
+            <w:r>
+              <w:rPr>
+                <w:b w:val="0"/>
+                <w:lang w:val="ru-RU"/>
+              </w:rPr>
+              <w:t xml:space="preserve">Адрес </w:t>
+            </w:r>
+            <w:proofErr w:type="spellStart"/>
+            <w:r>
+              <w:rPr>
+                <w:b w:val="0"/>
+                <w:lang w:val="ru-RU"/>
+              </w:rPr>
+              <w:t>репозитория</w:t>
+            </w:r>
+            <w:proofErr w:type="spellEnd"/>
+            <w:r>
+              <w:rPr>
+                <w:b w:val="0"/>
+                <w:lang w:val="ru-RU"/>
+              </w:rPr>
+              <w:t xml:space="preserve"> с файлами проекта</w:t>
+            </w:r>
+          </w:p>
+        </w:tc>
+        <w:tc>
+          <w:tcPr>
+            <w:tcW w:w="5239" w:type="dxa"/>
           </w:tcPr>
           <w:p>
             <w:pPr>
@@ -6808,94 +7491,177 @@
                 <w:lang w:val="ru-RU"/>
               </w:rPr>
             </w:pPr>
-            <w:hyperlink r:id="rId12" w:history="1">
-              <w:r>
-                <w:rPr>
-                  <w:rStyle w:val="afb"/>
-                </w:rPr>
-                <w:t>https</w:t>
-              </w:r>
-              <w:r>
-                <w:rPr>
-                  <w:rStyle w:val="afb"/>
-                  <w:lang w:val="ru-RU"/>
-                </w:rPr>
-                <w:t>://</w:t>
-              </w:r>
-              <w:proofErr w:type="spellStart"/>
-              <w:r>
-                <w:rPr>
-                  <w:rStyle w:val="afb"/>
-                </w:rPr>
-                <w:t>github</w:t>
-              </w:r>
-              <w:proofErr w:type="spellEnd"/>
-              <w:r>
-                <w:rPr>
-                  <w:rStyle w:val="afb"/>
-                  <w:lang w:val="ru-RU"/>
-                </w:rPr>
-                <w:t>.</w:t>
-              </w:r>
-              <w:r>
-                <w:rPr>
-                  <w:rStyle w:val="afb"/>
-                </w:rPr>
-                <w:t>com</w:t>
-              </w:r>
-              <w:r>
-                <w:rPr>
-                  <w:rStyle w:val="afb"/>
-                  <w:lang w:val="ru-RU"/>
-                </w:rPr>
-                <w:t>/</w:t>
-              </w:r>
-              <w:proofErr w:type="spellStart"/>
-              <w:r>
-                <w:rPr>
-                  <w:rStyle w:val="afb"/>
-                </w:rPr>
-                <w:t>yuri</w:t>
-              </w:r>
-              <w:proofErr w:type="spellEnd"/>
-              <w:r>
-                <w:rPr>
-                  <w:rStyle w:val="afb"/>
-                  <w:lang w:val="ru-RU"/>
-                </w:rPr>
-                <w:t>-</w:t>
-              </w:r>
-              <w:proofErr w:type="spellStart"/>
-              <w:r>
-                <w:rPr>
-                  <w:rStyle w:val="afb"/>
-                </w:rPr>
-                <w:t>vashchenko</w:t>
-              </w:r>
-              <w:proofErr w:type="spellEnd"/>
-              <w:r>
-                <w:rPr>
-                  <w:rStyle w:val="afb"/>
-                  <w:lang w:val="ru-RU"/>
-                </w:rPr>
-                <w:t>/</w:t>
-              </w:r>
-              <w:proofErr w:type="spellStart"/>
-              <w:r>
-                <w:rPr>
-                  <w:rStyle w:val="afb"/>
-                </w:rPr>
-                <w:t>CircleFilter</w:t>
-              </w:r>
-              <w:proofErr w:type="spellEnd"/>
-              <w:r>
-                <w:rPr>
-                  <w:rStyle w:val="afb"/>
-                  <w:lang w:val="ru-RU"/>
-                </w:rPr>
-                <w:t>/</w:t>
-              </w:r>
-            </w:hyperlink>
+            <w:r>
+              <w:fldChar w:fldCharType="begin"/>
+            </w:r>
+            <w:r>
+              <w:rPr>
+                <w:lang w:val="ru-RU"/>
+              </w:rPr>
+              <w:instrText xml:space="preserve"> </w:instrText>
+            </w:r>
+            <w:r>
+              <w:instrText>HYPERLINK</w:instrText>
+            </w:r>
+            <w:r>
+              <w:rPr>
+                <w:lang w:val="ru-RU"/>
+              </w:rPr>
+              <w:instrText xml:space="preserve"> "</w:instrText>
+            </w:r>
+            <w:r>
+              <w:instrText>https</w:instrText>
+            </w:r>
+            <w:r>
+              <w:rPr>
+                <w:lang w:val="ru-RU"/>
+              </w:rPr>
+              <w:instrText>://</w:instrText>
+            </w:r>
+            <w:r>
+              <w:instrText>github</w:instrText>
+            </w:r>
+            <w:r>
+              <w:rPr>
+                <w:lang w:val="ru-RU"/>
+              </w:rPr>
+              <w:instrText>.</w:instrText>
+            </w:r>
+            <w:r>
+              <w:instrText>com</w:instrText>
+            </w:r>
+            <w:r>
+              <w:rPr>
+                <w:lang w:val="ru-RU"/>
+              </w:rPr>
+              <w:instrText>/</w:instrText>
+            </w:r>
+            <w:r>
+              <w:instrText>yuri</w:instrText>
+            </w:r>
+            <w:r>
+              <w:rPr>
+                <w:lang w:val="ru-RU"/>
+              </w:rPr>
+              <w:instrText>-</w:instrText>
+            </w:r>
+            <w:r>
+              <w:instrText>vashc</w:instrText>
+            </w:r>
+            <w:r>
+              <w:instrText>henko</w:instrText>
+            </w:r>
+            <w:r>
+              <w:rPr>
+                <w:lang w:val="ru-RU"/>
+              </w:rPr>
+              <w:instrText>/</w:instrText>
+            </w:r>
+            <w:r>
+              <w:instrText>CircleFilter</w:instrText>
+            </w:r>
+            <w:r>
+              <w:rPr>
+                <w:lang w:val="ru-RU"/>
+              </w:rPr>
+              <w:instrText xml:space="preserve">/" </w:instrText>
+            </w:r>
+            <w:r>
+              <w:fldChar w:fldCharType="separate"/>
+            </w:r>
+            <w:r>
+              <w:rPr>
+                <w:rStyle w:val="afb"/>
+              </w:rPr>
+              <w:t>https</w:t>
+            </w:r>
+            <w:r>
+              <w:rPr>
+                <w:rStyle w:val="afb"/>
+                <w:lang w:val="ru-RU"/>
+              </w:rPr>
+              <w:t>://</w:t>
+            </w:r>
+            <w:proofErr w:type="spellStart"/>
+            <w:r>
+              <w:rPr>
+                <w:rStyle w:val="afb"/>
+              </w:rPr>
+              <w:t>github</w:t>
+            </w:r>
+            <w:proofErr w:type="spellEnd"/>
+            <w:r>
+              <w:rPr>
+                <w:rStyle w:val="afb"/>
+                <w:lang w:val="ru-RU"/>
+              </w:rPr>
+              <w:t>.</w:t>
+            </w:r>
+            <w:r>
+              <w:rPr>
+                <w:rStyle w:val="afb"/>
+              </w:rPr>
+              <w:t>com</w:t>
+            </w:r>
+            <w:r>
+              <w:rPr>
+                <w:rStyle w:val="afb"/>
+                <w:lang w:val="ru-RU"/>
+              </w:rPr>
+              <w:t>/</w:t>
+            </w:r>
+            <w:proofErr w:type="spellStart"/>
+            <w:r>
+              <w:rPr>
+                <w:rStyle w:val="afb"/>
+              </w:rPr>
+              <w:t>yuri</w:t>
+            </w:r>
+            <w:proofErr w:type="spellEnd"/>
+            <w:r>
+              <w:rPr>
+                <w:rStyle w:val="afb"/>
+                <w:lang w:val="ru-RU"/>
+              </w:rPr>
+              <w:t>-</w:t>
+            </w:r>
+            <w:proofErr w:type="spellStart"/>
+            <w:r>
+              <w:rPr>
+                <w:rStyle w:val="afb"/>
+              </w:rPr>
+              <w:t>vashchenko</w:t>
+            </w:r>
+            <w:proofErr w:type="spellEnd"/>
+            <w:r>
+              <w:rPr>
+                <w:rStyle w:val="afb"/>
+                <w:lang w:val="ru-RU"/>
+              </w:rPr>
+              <w:t>/</w:t>
+            </w:r>
+            <w:proofErr w:type="spellStart"/>
+            <w:r>
+              <w:rPr>
+                <w:rStyle w:val="afb"/>
+              </w:rPr>
+              <w:t>CircleFilter</w:t>
+            </w:r>
+            <w:proofErr w:type="spellEnd"/>
+            <w:r>
+              <w:rPr>
+                <w:rStyle w:val="afb"/>
+                <w:lang w:val="ru-RU"/>
+              </w:rPr>
+              <w:t>/</w:t>
+            </w:r>
+            <w:r>
+              <w:rPr>
+                <w:rStyle w:val="afb"/>
+                <w:lang w:val="ru-RU"/>
+              </w:rPr>
+              <w:fldChar w:fldCharType="end"/>
+            </w:r>
           </w:p>
         </w:tc>
       </w:tr>
@@ -6923,7 +7689,6 @@
         <w:rPr>
           <w:lang w:val="ru-RU"/>
         </w:rPr>
-        <w:lastRenderedPageBreak/>
         <w:t xml:space="preserve">Правила заведения </w:t>
       </w:r>
       <w:proofErr w:type="spellStart"/>
@@ -7839,6 +8604,7 @@
         <w:rPr>
           <w:lang w:val="ru-RU"/>
         </w:rPr>
+        <w:lastRenderedPageBreak/>
         <w:t xml:space="preserve">Тестеры переводят в состояние </w:t>
       </w:r>
       <w:proofErr w:type="spellStart"/>
@@ -8082,7 +8848,6 @@
         <w:rPr>
           <w:lang w:val="ru-RU"/>
         </w:rPr>
-        <w:lastRenderedPageBreak/>
         <w:t>CR_id</w:t>
       </w:r>
       <w:proofErr w:type="spellEnd"/>
@@ -8509,6 +9274,7 @@
           <w:noProof/>
           <w:lang w:val="ru-RU" w:eastAsia="ru-RU"/>
         </w:rPr>
+        <w:lastRenderedPageBreak/>
         <w:drawing>
           <wp:inline distT="0" distB="0" distL="0" distR="0" wp14:anchorId="5F2733CD" wp14:editId="7DFB2586">
             <wp:extent cx="1695450" cy="1543050"/>
@@ -8527,7 +9293,7 @@
                     </pic:cNvPicPr>
                   </pic:nvPicPr>
                   <pic:blipFill>
-                    <a:blip r:embed="rId13">
+                    <a:blip r:embed="rId11">
                       <a:extLst>
                         <a:ext uri="{28A0092B-C50C-407E-A947-70E740481C1C}">
                           <a14:useLocalDpi xmlns:a14="http://schemas.microsoft.com/office/drawing/2010/main" val="0"/>
@@ -8599,7 +9365,6 @@
         <w:rPr>
           <w:lang w:val="ru-RU"/>
         </w:rPr>
-        <w:lastRenderedPageBreak/>
         <w:t>Шаблон</w:t>
       </w:r>
       <w:bookmarkEnd w:id="16"/>
@@ -12944,7 +13709,19 @@
         <w:rPr>
           <w:lang w:val="ru-RU"/>
         </w:rPr>
-        <w:t>Время и место сбора участников проекта (до 31.12.2013):</w:t>
+        <w:t>Время и место сбора уч</w:t>
+      </w:r>
+      <w:r>
+        <w:rPr>
+          <w:lang w:val="ru-RU"/>
+        </w:rPr>
+        <w:t>астников проекта на ближайшее время до 31.12.2013г</w:t>
+      </w:r>
+      <w:r>
+        <w:rPr>
+          <w:lang w:val="ru-RU"/>
+        </w:rPr>
+        <w:t>:</w:t>
       </w:r>
     </w:p>
     <w:p>
@@ -13007,7 +13784,19 @@
           <w:lang w:val="ru-RU"/>
         </w:rPr>
         <w:lastRenderedPageBreak/>
-        <w:t>Взаимодействие участников по сети интернет (</w:t>
+        <w:t xml:space="preserve">Взаимодействие </w:t>
+      </w:r>
+      <w:r>
+        <w:rPr>
+          <w:lang w:val="ru-RU"/>
+        </w:rPr>
+        <w:t>участников</w:t>
+      </w:r>
+      <w:r>
+        <w:rPr>
+          <w:lang w:val="ru-RU"/>
+        </w:rPr>
+        <w:t xml:space="preserve"> по сети интернет (</w:t>
       </w:r>
       <w:r>
         <w:t>Skype</w:t>
@@ -13064,7 +13853,7 @@
         <w:rPr>
           <w:lang w:val="ru-RU"/>
         </w:rPr>
-        <w:t>+) всех или небольшими группами:</w:t>
+        <w:t>+):</w:t>
       </w:r>
     </w:p>
     <w:p>
@@ -13082,7 +13871,19 @@
         <w:rPr>
           <w:lang w:val="ru-RU"/>
         </w:rPr>
-        <w:t>Любое свободное время, не менее 7 часов в неделю</w:t>
+        <w:t>По необходимости в л</w:t>
+      </w:r>
+      <w:r>
+        <w:rPr>
+          <w:lang w:val="ru-RU"/>
+        </w:rPr>
+        <w:t>юбое свободное время</w:t>
+      </w:r>
+      <w:r>
+        <w:rPr>
+          <w:lang w:val="ru-RU"/>
+        </w:rPr>
+        <w:t>, удобное для участников</w:t>
       </w:r>
     </w:p>
     <w:p>
@@ -13100,7 +13901,31 @@
         <w:rPr>
           <w:lang w:val="ru-RU"/>
         </w:rPr>
-        <w:t>Время разработки по отдельности:</w:t>
+        <w:t xml:space="preserve">Время </w:t>
+      </w:r>
+      <w:r>
+        <w:rPr>
+          <w:lang w:val="ru-RU"/>
+        </w:rPr>
+        <w:t>выполнения определённой задачи для</w:t>
+      </w:r>
+      <w:r>
+        <w:rPr>
+          <w:lang w:val="ru-RU"/>
+        </w:rPr>
+        <w:t xml:space="preserve"> </w:t>
+      </w:r>
+      <w:r>
+        <w:rPr>
+          <w:lang w:val="ru-RU"/>
+        </w:rPr>
+        <w:t>конкретного участника (или группы участников)</w:t>
+      </w:r>
+      <w:r>
+        <w:rPr>
+          <w:lang w:val="ru-RU"/>
+        </w:rPr>
+        <w:t>:</w:t>
       </w:r>
     </w:p>
     <w:p>
@@ -13118,7 +13943,39 @@
         <w:rPr>
           <w:lang w:val="ru-RU"/>
         </w:rPr>
-        <w:t>Любое свободное время, не менее 13 часов в неделю.</w:t>
+        <w:t>В л</w:t>
+      </w:r>
+      <w:r>
+        <w:rPr>
+          <w:lang w:val="ru-RU"/>
+        </w:rPr>
+        <w:t>юбое свободное</w:t>
+      </w:r>
+      <w:r>
+        <w:rPr>
+          <w:lang w:val="ru-RU"/>
+        </w:rPr>
+        <w:t xml:space="preserve">, но конечный результат должен быть предоставлен в указанный </w:t>
+      </w:r>
+      <w:proofErr w:type="gramStart"/>
+      <w:r>
+        <w:rPr>
+          <w:lang w:val="ru-RU"/>
+        </w:rPr>
+        <w:t>срок</w:t>
+      </w:r>
+      <w:proofErr w:type="gramEnd"/>
+      <w:r>
+        <w:rPr>
+          <w:lang w:val="ru-RU"/>
+        </w:rPr>
+        <w:t xml:space="preserve"> и срок устанавливается в зависимости от объёма задачи</w:t>
+      </w:r>
+      <w:r>
+        <w:rPr>
+          <w:lang w:val="ru-RU"/>
+        </w:rPr>
+        <w:t>.</w:t>
       </w:r>
     </w:p>
     <w:p>
@@ -13136,7 +13993,31 @@
         <w:rPr>
           <w:lang w:val="ru-RU"/>
         </w:rPr>
-        <w:t>Время сбора участников проекта в 2014 году будет определено не позднее 31.01.201</w:t>
+        <w:t>В</w:t>
+      </w:r>
+      <w:r>
+        <w:rPr>
+          <w:lang w:val="ru-RU"/>
+        </w:rPr>
+        <w:t xml:space="preserve">ремя сбора участников проекта на </w:t>
+      </w:r>
+      <w:r>
+        <w:rPr>
+          <w:lang w:val="ru-RU"/>
+        </w:rPr>
+        <w:t>2014 год будет определено не позднее</w:t>
+      </w:r>
+      <w:r>
+        <w:rPr>
+          <w:lang w:val="ru-RU"/>
+        </w:rPr>
+        <w:t xml:space="preserve"> по результатам работ к 31.12.2013г., но не позднее</w:t>
+      </w:r>
+      <w:r>
+        <w:rPr>
+          <w:lang w:val="ru-RU"/>
+        </w:rPr>
+        <w:t xml:space="preserve"> 31.01.201</w:t>
       </w:r>
       <w:r>
         <w:rPr>
@@ -13160,7 +14041,19 @@
         <w:rPr>
           <w:lang w:val="ru-RU"/>
         </w:rPr>
-        <w:t>Во время сбора обсуждаются проблемы и вопросы, возникшие в ходе работы; раздаются задачи участникам проекта и принимаются выполненные задания.</w:t>
+        <w:t xml:space="preserve">Во время сбора обсуждаются проблемы и вопросы, возникшие в ходе работы; раздаются задачи участникам проекта и </w:t>
+      </w:r>
+      <w:r>
+        <w:rPr>
+          <w:lang w:val="ru-RU"/>
+        </w:rPr>
+        <w:t>обсуждаются</w:t>
+      </w:r>
+      <w:r>
+        <w:rPr>
+          <w:lang w:val="ru-RU"/>
+        </w:rPr>
+        <w:t xml:space="preserve"> выполненные задания.</w:t>
       </w:r>
     </w:p>
     <w:p>
@@ -13236,8 +14129,8 @@
       </w:r>
     </w:p>
     <w:sectPr>
-      <w:headerReference w:type="default" r:id="rId14"/>
-      <w:footerReference w:type="default" r:id="rId15"/>
+      <w:headerReference w:type="default" r:id="rId12"/>
+      <w:footerReference w:type="default" r:id="rId13"/>
       <w:pgSz w:w="12240" w:h="15840"/>
       <w:pgMar w:top="1440" w:right="1440" w:bottom="1440" w:left="1440" w:header="510" w:footer="227" w:gutter="0"/>
       <w:pgNumType w:start="0"/>
@@ -14279,6 +15172,96 @@
     </w:lvl>
   </w:abstractNum>
   <w:abstractNum w:abstractNumId="9">
+    <w:nsid w:val="653A1DFB"/>
+    <w:multiLevelType w:val="hybridMultilevel"/>
+    <w:tmpl w:val="DD2093A4"/>
+    <w:lvl w:ilvl="0" w:tplc="09F2C700">
+      <w:start w:val="1"/>
+      <w:numFmt w:val="decimal"/>
+      <w:lvlText w:val="%1."/>
+      <w:lvlJc w:val="left"/>
+      <w:pPr>
+        <w:ind w:left="1080" w:hanging="360"/>
+      </w:pPr>
+      <w:rPr>
+        <w:rFonts w:hint="default"/>
+        <w:b w:val="0"/>
+      </w:rPr>
+    </w:lvl>
+    <w:lvl w:ilvl="1" w:tplc="04190019" w:tentative="1">
+      <w:start w:val="1"/>
+      <w:numFmt w:val="lowerLetter"/>
+      <w:lvlText w:val="%2."/>
+      <w:lvlJc w:val="left"/>
+      <w:pPr>
+        <w:ind w:left="1800" w:hanging="360"/>
+      </w:pPr>
+    </w:lvl>
+    <w:lvl w:ilvl="2" w:tplc="0419001B" w:tentative="1">
+      <w:start w:val="1"/>
+      <w:numFmt w:val="lowerRoman"/>
+      <w:lvlText w:val="%3."/>
+      <w:lvlJc w:val="right"/>
+      <w:pPr>
+        <w:ind w:left="2520" w:hanging="180"/>
+      </w:pPr>
+    </w:lvl>
+    <w:lvl w:ilvl="3" w:tplc="0419000F" w:tentative="1">
+      <w:start w:val="1"/>
+      <w:numFmt w:val="decimal"/>
+      <w:lvlText w:val="%4."/>
+      <w:lvlJc w:val="left"/>
+      <w:pPr>
+        <w:ind w:left="3240" w:hanging="360"/>
+      </w:pPr>
+    </w:lvl>
+    <w:lvl w:ilvl="4" w:tplc="04190019" w:tentative="1">
+      <w:start w:val="1"/>
+      <w:numFmt w:val="lowerLetter"/>
+      <w:lvlText w:val="%5."/>
+      <w:lvlJc w:val="left"/>
+      <w:pPr>
+        <w:ind w:left="3960" w:hanging="360"/>
+      </w:pPr>
+    </w:lvl>
+    <w:lvl w:ilvl="5" w:tplc="0419001B" w:tentative="1">
+      <w:start w:val="1"/>
+      <w:numFmt w:val="lowerRoman"/>
+      <w:lvlText w:val="%6."/>
+      <w:lvlJc w:val="right"/>
+      <w:pPr>
+        <w:ind w:left="4680" w:hanging="180"/>
+      </w:pPr>
+    </w:lvl>
+    <w:lvl w:ilvl="6" w:tplc="0419000F" w:tentative="1">
+      <w:start w:val="1"/>
+      <w:numFmt w:val="decimal"/>
+      <w:lvlText w:val="%7."/>
+      <w:lvlJc w:val="left"/>
+      <w:pPr>
+        <w:ind w:left="5400" w:hanging="360"/>
+      </w:pPr>
+    </w:lvl>
+    <w:lvl w:ilvl="7" w:tplc="04190019" w:tentative="1">
+      <w:start w:val="1"/>
+      <w:numFmt w:val="lowerLetter"/>
+      <w:lvlText w:val="%8."/>
+      <w:lvlJc w:val="left"/>
+      <w:pPr>
+        <w:ind w:left="6120" w:hanging="360"/>
+      </w:pPr>
+    </w:lvl>
+    <w:lvl w:ilvl="8" w:tplc="0419001B" w:tentative="1">
+      <w:start w:val="1"/>
+      <w:numFmt w:val="lowerRoman"/>
+      <w:lvlText w:val="%9."/>
+      <w:lvlJc w:val="right"/>
+      <w:pPr>
+        <w:ind w:left="6840" w:hanging="180"/>
+      </w:pPr>
+    </w:lvl>
+  </w:abstractNum>
+  <w:abstractNum w:abstractNumId="10">
     <w:nsid w:val="6DBC1D16"/>
     <w:multiLevelType w:val="hybridMultilevel"/>
     <w:tmpl w:val="7A3020BC"/>
@@ -14391,7 +15374,7 @@
       </w:rPr>
     </w:lvl>
   </w:abstractNum>
-  <w:abstractNum w:abstractNumId="10">
+  <w:abstractNum w:abstractNumId="11">
     <w:nsid w:val="7731607F"/>
     <w:multiLevelType w:val="hybridMultilevel"/>
     <w:tmpl w:val="D6D07508"/>
@@ -14477,7 +15460,7 @@
       </w:pPr>
     </w:lvl>
   </w:abstractNum>
-  <w:abstractNum w:abstractNumId="11">
+  <w:abstractNum w:abstractNumId="12">
     <w:nsid w:val="791D27A3"/>
     <w:multiLevelType w:val="hybridMultilevel"/>
     <w:tmpl w:val="9802FAE0"/>
@@ -14590,7 +15573,7 @@
       </w:rPr>
     </w:lvl>
   </w:abstractNum>
-  <w:abstractNum w:abstractNumId="12">
+  <w:abstractNum w:abstractNumId="13">
     <w:nsid w:val="797015B2"/>
     <w:multiLevelType w:val="hybridMultilevel"/>
     <w:tmpl w:val="DF5ED6E0"/>
@@ -14703,7 +15686,7 @@
       </w:rPr>
     </w:lvl>
   </w:abstractNum>
-  <w:abstractNum w:abstractNumId="13">
+  <w:abstractNum w:abstractNumId="14">
     <w:nsid w:val="7EFE2973"/>
     <w:multiLevelType w:val="hybridMultilevel"/>
     <w:tmpl w:val="D34486C6"/>
@@ -14898,25 +15881,28 @@
     <w:abstractNumId w:val="6"/>
   </w:num>
   <w:num w:numId="19">
-    <w:abstractNumId w:val="9"/>
+    <w:abstractNumId w:val="10"/>
   </w:num>
   <w:num w:numId="20">
-    <w:abstractNumId w:val="10"/>
+    <w:abstractNumId w:val="11"/>
   </w:num>
   <w:num w:numId="21">
     <w:abstractNumId w:val="5"/>
   </w:num>
   <w:num w:numId="22">
-    <w:abstractNumId w:val="12"/>
+    <w:abstractNumId w:val="13"/>
   </w:num>
   <w:num w:numId="23">
     <w:abstractNumId w:val="7"/>
   </w:num>
   <w:num w:numId="24">
-    <w:abstractNumId w:val="13"/>
+    <w:abstractNumId w:val="14"/>
   </w:num>
   <w:num w:numId="25">
-    <w:abstractNumId w:val="11"/>
+    <w:abstractNumId w:val="12"/>
+  </w:num>
+  <w:num w:numId="26">
+    <w:abstractNumId w:val="9"/>
   </w:num>
 </w:numbering>
 </file>
@@ -17431,7 +18417,7 @@
 </file>
 
 <file path=customXml/itemProps3.xml><?xml version="1.0" encoding="utf-8"?>
-<ds:datastoreItem xmlns:ds="http://schemas.openxmlformats.org/officeDocument/2006/customXml" ds:itemID="{812521B4-A255-4CDB-93DC-1F23EADEF74A}">
+<ds:datastoreItem xmlns:ds="http://schemas.openxmlformats.org/officeDocument/2006/customXml" ds:itemID="{B837CAEF-4AC2-4E48-8F33-EE79C54CD3A6}">
   <ds:schemaRefs>
     <ds:schemaRef ds:uri="http://schemas.openxmlformats.org/officeDocument/2006/bibliography"/>
   </ds:schemaRefs>

</xml_diff>

<commit_message>
Update project information & add m_requirements
</commit_message>
<xml_diff>
--- a/docs/project_management/Plan.docx
+++ b/docs/project_management/Plan.docx
@@ -858,7 +858,7 @@
                 <w:noProof/>
                 <w:webHidden/>
               </w:rPr>
-              <w:t>5</w:t>
+              <w:t>6</w:t>
             </w:r>
           </w:hyperlink>
         </w:p>
@@ -910,7 +910,7 @@
                 <w:noProof/>
                 <w:webHidden/>
               </w:rPr>
-              <w:t>5</w:t>
+              <w:t>6</w:t>
             </w:r>
           </w:hyperlink>
         </w:p>
@@ -1118,9 +1118,8 @@
               <w:rPr>
                 <w:noProof/>
                 <w:webHidden/>
-                <w:lang w:val="ru-RU"/>
-              </w:rPr>
-              <w:t>8</w:t>
+              </w:rPr>
+              <w:t>9</w:t>
             </w:r>
           </w:hyperlink>
         </w:p>
@@ -1224,9 +1223,8 @@
               <w:rPr>
                 <w:noProof/>
                 <w:webHidden/>
-                <w:lang w:val="ru-RU"/>
-              </w:rPr>
-              <w:t>9</w:t>
+              </w:rPr>
+              <w:t>10</w:t>
             </w:r>
           </w:hyperlink>
         </w:p>
@@ -3029,6 +3027,86 @@
           </w:p>
         </w:tc>
       </w:tr>
+      <w:tr>
+        <w:trPr>
+          <w:cnfStyle w:val="000000100000"/>
+          <w:trHeight w:val="50"/>
+        </w:trPr>
+        <w:tc>
+          <w:tcPr>
+            <w:cnfStyle w:val="001000000000"/>
+            <w:tcW w:w="579" w:type="dxa"/>
+          </w:tcPr>
+          <w:p>
+            <w:pPr>
+              <w:jc w:val="left"/>
+              <w:rPr>
+                <w:b w:val="0"/>
+              </w:rPr>
+            </w:pPr>
+            <w:r>
+              <w:rPr>
+                <w:b w:val="0"/>
+              </w:rPr>
+              <w:t>0.17</w:t>
+            </w:r>
+          </w:p>
+        </w:tc>
+        <w:tc>
+          <w:tcPr>
+            <w:tcW w:w="1412" w:type="dxa"/>
+          </w:tcPr>
+          <w:p>
+            <w:pPr>
+              <w:jc w:val="left"/>
+              <w:cnfStyle w:val="000000100000"/>
+              <w:rPr>
+                <w:lang w:val="ru-RU"/>
+              </w:rPr>
+            </w:pPr>
+            <w:r>
+              <w:rPr>
+                <w:lang w:val="ru-RU"/>
+              </w:rPr>
+              <w:t>Бондаренко Татьяна</w:t>
+            </w:r>
+          </w:p>
+        </w:tc>
+        <w:tc>
+          <w:tcPr>
+            <w:tcW w:w="5801" w:type="dxa"/>
+          </w:tcPr>
+          <w:p>
+            <w:pPr>
+              <w:jc w:val="left"/>
+              <w:cnfStyle w:val="000000100000"/>
+              <w:rPr>
+                <w:lang w:val="ru-RU"/>
+              </w:rPr>
+            </w:pPr>
+            <w:r>
+              <w:rPr>
+                <w:lang w:val="ru-RU"/>
+              </w:rPr>
+              <w:t>Дополнила общую информацию</w:t>
+            </w:r>
+          </w:p>
+        </w:tc>
+        <w:tc>
+          <w:tcPr>
+            <w:tcW w:w="1567" w:type="dxa"/>
+          </w:tcPr>
+          <w:p>
+            <w:pPr>
+              <w:jc w:val="left"/>
+              <w:cnfStyle w:val="000000100000"/>
+            </w:pPr>
+            <w:r>
+              <w:t>#41</w:t>
+            </w:r>
+          </w:p>
+        </w:tc>
+      </w:tr>
     </w:tbl>
     <w:p>
       <w:pPr>
@@ -3071,6 +3149,21 @@
           <w:lang w:val="ru-RU"/>
         </w:rPr>
       </w:pPr>
+      <w:bookmarkStart w:id="3" w:name="_Toc368436392"/>
+      <w:bookmarkStart w:id="4" w:name="_Toc368436396"/>
+      <w:r>
+        <w:rPr>
+          <w:lang w:val="ru-RU"/>
+        </w:rPr>
+        <w:t>Проект разрабатывается в рамках изучения предмета «Коллективная разработка» группы с8404 специальности «Математическое обеспечение и администрирование информационных систем». Руководитель проекта Ващенко Юрий Алексеевич.</w:t>
+      </w:r>
+    </w:p>
+    <w:p>
+      <w:pPr>
+        <w:rPr>
+          <w:lang w:val="ru-RU"/>
+        </w:rPr>
+      </w:pPr>
       <w:r>
         <w:rPr>
           <w:lang w:val="ru-RU"/>
@@ -3087,7 +3180,19 @@
         <w:rPr>
           <w:lang w:val="ru-RU"/>
         </w:rPr>
-        <w:t xml:space="preserve">: разработать сайт, отфильтровывающий людей из групп в социальной сети </w:t>
+        <w:t xml:space="preserve">: разработать сайт, </w:t>
+      </w:r>
+      <w:r>
+        <w:rPr>
+          <w:lang w:val="ru-RU"/>
+        </w:rPr>
+        <w:t>отфильтровывающий людей из кругов</w:t>
+      </w:r>
+      <w:r>
+        <w:rPr>
+          <w:lang w:val="ru-RU"/>
+        </w:rPr>
+        <w:t xml:space="preserve"> в социальной сети </w:t>
       </w:r>
       <w:r>
         <w:t>Google</w:t>
@@ -3097,6 +3202,106 @@
           <w:lang w:val="ru-RU"/>
         </w:rPr>
         <w:t>+ по заданным критериям.</w:t>
+      </w:r>
+    </w:p>
+    <w:p>
+      <w:pPr>
+        <w:rPr>
+          <w:lang w:val="ru-RU"/>
+        </w:rPr>
+      </w:pPr>
+      <w:r>
+        <w:t>Google</w:t>
+      </w:r>
+      <w:r>
+        <w:rPr>
+          <w:lang w:val="ru-RU"/>
+        </w:rPr>
+        <w:t>+</w:t>
+      </w:r>
+      <w:r>
+        <w:rPr>
+          <w:lang w:val="ru-RU"/>
+        </w:rPr>
+        <w:t xml:space="preserve"> - проект социальной сети от компании </w:t>
+      </w:r>
+      <w:r>
+        <w:t>Google</w:t>
+      </w:r>
+      <w:r>
+        <w:rPr>
+          <w:lang w:val="ru-RU"/>
+        </w:rPr>
+        <w:t xml:space="preserve">. Сервис предоставляет возможность общения через Интернет с помощью специальных компонентов: Круги, Темы, ВидеоВстречи, Мобильная версия. </w:t>
+      </w:r>
+    </w:p>
+    <w:p>
+      <w:pPr>
+        <w:rPr>
+          <w:lang w:val="ru-RU"/>
+        </w:rPr>
+      </w:pPr>
+      <w:r>
+        <w:rPr>
+          <w:rFonts w:cs="Arial"/>
+          <w:color w:val="000000"/>
+          <w:shd w:val="clear" w:color="auto" w:fill="FFFFFF"/>
+          <w:lang w:val="ru-RU"/>
+        </w:rPr>
+        <w:t xml:space="preserve">В основе работы </w:t>
+      </w:r>
+      <w:r>
+        <w:rPr>
+          <w:rFonts w:cs="Arial"/>
+          <w:color w:val="000000"/>
+          <w:shd w:val="clear" w:color="auto" w:fill="FFFFFF"/>
+        </w:rPr>
+        <w:t>Google</w:t>
+      </w:r>
+      <w:r>
+        <w:rPr>
+          <w:rFonts w:cs="Arial"/>
+          <w:color w:val="000000"/>
+          <w:shd w:val="clear" w:color="auto" w:fill="FFFFFF"/>
+          <w:lang w:val="ru-RU"/>
+        </w:rPr>
+        <w:t>+ лежит концепция кругов</w:t>
+      </w:r>
+      <w:r>
+        <w:rPr>
+          <w:rFonts w:cs="Arial"/>
+          <w:color w:val="000000"/>
+          <w:shd w:val="clear" w:color="auto" w:fill="FFFFFF"/>
+          <w:lang w:val="ru-RU"/>
+        </w:rPr>
+        <w:t>, благодаря которым человек и регулирует своё общение. Пользователь может создавать неограниченное количество кругов, включая в них своих знакомых. Именно на основе кругов пользователь делится контентом, определяя, какой круг будет иметь доступ к информации, а какой нет. Весь обмен пользовательскими матер</w:t>
+      </w:r>
+      <w:r>
+        <w:rPr>
+          <w:rFonts w:cs="Arial"/>
+          <w:color w:val="000000"/>
+          <w:shd w:val="clear" w:color="auto" w:fill="FFFFFF"/>
+          <w:lang w:val="ru-RU"/>
+        </w:rPr>
+        <w:t>иалами идёт в специальной ленте</w:t>
+      </w:r>
+      <w:r>
+        <w:rPr>
+          <w:rFonts w:cs="Arial"/>
+          <w:color w:val="000000"/>
+          <w:shd w:val="clear" w:color="auto" w:fill="FFFFFF"/>
+          <w:lang w:val="ru-RU"/>
+        </w:rPr>
+        <w:t>, в которой можно следить за обновлениями участников кругов, публикующих сообщения, фотографии, ссылки и видео</w:t>
+      </w:r>
+      <w:r>
+        <w:rPr>
+          <w:rFonts w:cs="Arial"/>
+          <w:color w:val="000000"/>
+          <w:shd w:val="clear" w:color="auto" w:fill="FFFFFF"/>
+          <w:lang w:val="ru-RU"/>
+        </w:rPr>
+        <w:t>.</w:t>
       </w:r>
     </w:p>
     <w:p>
@@ -3110,8 +3315,6 @@
           <w:bottom w:val="single" w:sz="4" w:space="1" w:color="595959"/>
         </w:pBdr>
       </w:pPr>
-      <w:bookmarkStart w:id="3" w:name="_Toc368436392"/>
-      <w:bookmarkStart w:id="4" w:name="_Toc368436396"/>
       <w:r>
         <w:rPr>
           <w:lang w:val="ru-RU"/>
@@ -3653,6 +3856,7 @@
               <w:rPr>
                 <w:bCs/>
               </w:rPr>
+              <w:lastRenderedPageBreak/>
               <w:t>Архитектура и дизайн</w:t>
             </w:r>
           </w:p>
@@ -4083,7 +4287,6 @@
               <w:rPr>
                 <w:bCs/>
               </w:rPr>
-              <w:lastRenderedPageBreak/>
               <w:t>ССВ</w:t>
             </w:r>
           </w:p>
@@ -4777,6 +4980,7 @@
         <w:rPr>
           <w:lang w:val="ru-RU"/>
         </w:rPr>
+        <w:lastRenderedPageBreak/>
         <w:t>Язык программирования</w:t>
       </w:r>
       <w:bookmarkEnd w:id="8"/>
@@ -5085,15 +5289,7 @@
                 <w:b w:val="0"/>
                 <w:lang w:val="ru-RU"/>
               </w:rPr>
-              <w:t xml:space="preserve">должна быть </w:t>
-            </w:r>
-            <w:r>
-              <w:rPr>
-                <w:b w:val="0"/>
-                <w:lang w:val="ru-RU"/>
-              </w:rPr>
-              <w:lastRenderedPageBreak/>
-              <w:t>указана суть изменений. В его описании должны быть конкретно описаны все изменения.</w:t>
+              <w:t>должна быть указана суть изменений. В его описании должны быть конкретно описаны все изменения.</w:t>
             </w:r>
           </w:p>
         </w:tc>
@@ -5119,7 +5315,6 @@
                 <w:b w:val="0"/>
                 <w:lang w:val="ru-RU"/>
               </w:rPr>
-              <w:lastRenderedPageBreak/>
               <w:t>Система контроля изменений</w:t>
             </w:r>
           </w:p>
@@ -5578,6 +5773,7 @@
         <w:rPr>
           <w:lang w:val="ru-RU"/>
         </w:rPr>
+        <w:lastRenderedPageBreak/>
         <w:t>В описании тикета, нужно написать описание проблемы, историю и причины появления проблемы, если это ошибка в программе, то нужно указать точные условия, при которых ошибка произошла.</w:t>
       </w:r>
     </w:p>
@@ -5689,7 +5885,6 @@
         <w:rPr>
           <w:lang w:val="ru-RU"/>
         </w:rPr>
-        <w:lastRenderedPageBreak/>
         <w:t>Состояния</w:t>
       </w:r>
       <w:r>
@@ -5907,6 +6102,7 @@
         <w:rPr>
           <w:lang w:val="ru-RU"/>
         </w:rPr>
+        <w:lastRenderedPageBreak/>
         <w:t xml:space="preserve">С момента создания тикета и до его отклонения и назначения ответственного тикет имеет статус </w:t>
       </w:r>
       <w:r>
@@ -6475,7 +6671,14 @@
         <w:rPr>
           <w:lang w:val="ru-RU"/>
         </w:rPr>
-        <w:t xml:space="preserve">Проверяющий должен проверить соответствие требований и результата решения тикета. Если задача выполнена в соответствии с требованиями, и прошла все тестовые ситуации, то проверяющий ставит задание в состояние </w:t>
+        <w:t xml:space="preserve">Проверяющий должен проверить соответствие требований и результата решения тикета. Если задача выполнена в соответствии с требованиями, и прошла все тестовые ситуации, </w:t>
+      </w:r>
+      <w:r>
+        <w:rPr>
+          <w:lang w:val="ru-RU"/>
+        </w:rPr>
+        <w:lastRenderedPageBreak/>
+        <w:t xml:space="preserve">то проверяющий ставит задание в состояние </w:t>
       </w:r>
       <w:r>
         <w:t>closed</w:t>
@@ -6763,7 +6966,6 @@
         <w:rPr>
           <w:lang w:val="ru-RU"/>
         </w:rPr>
-        <w:lastRenderedPageBreak/>
         <w:t>П</w:t>
       </w:r>
       <w:r>
@@ -7008,6 +7210,7 @@
         <w:rPr>
           <w:lang w:val="ru-RU"/>
         </w:rPr>
+        <w:lastRenderedPageBreak/>
         <w:t xml:space="preserve">Структуры </w:t>
       </w:r>
       <w:r>
@@ -7064,7 +7267,7 @@
                     <a:blip r:embed="rId12" cstate="print">
                       <a:extLst>
                         <a:ext uri="{28A0092B-C50C-407E-A947-70E740481C1C}">
-                          <a14:useLocalDpi xmlns:a14="http://schemas.microsoft.com/office/drawing/2010/main" xmlns:wps="http://schemas.microsoft.com/office/word/2010/wordprocessingShape" xmlns:wpi="http://schemas.microsoft.com/office/word/2010/wordprocessingInk" xmlns:wpg="http://schemas.microsoft.com/office/word/2010/wordprocessingGroup" xmlns:w14="http://schemas.microsoft.com/office/word/2010/wordml" xmlns:w="http://schemas.openxmlformats.org/wordprocessingml/2006/main" xmlns:w10="urn:schemas-microsoft-com:office:word" xmlns:wp14="http://schemas.microsoft.com/office/word/2010/wordprocessingDrawing" xmlns:v="urn:schemas-microsoft-com:vml" xmlns:o="urn:schemas-microsoft-com:office:office" xmlns:mc="http://schemas.openxmlformats.org/markup-compatibility/2006" xmlns:wpc="http://schemas.microsoft.com/office/word/2010/wordprocessingCanvas" xmlns="" val="0"/>
+                          <a14:useLocalDpi xmlns="" xmlns:wpc="http://schemas.microsoft.com/office/word/2010/wordprocessingCanvas" xmlns:mc="http://schemas.openxmlformats.org/markup-compatibility/2006" xmlns:o="urn:schemas-microsoft-com:office:office" xmlns:v="urn:schemas-microsoft-com:vml" xmlns:wp14="http://schemas.microsoft.com/office/word/2010/wordprocessingDrawing" xmlns:w10="urn:schemas-microsoft-com:office:word" xmlns:w="http://schemas.openxmlformats.org/wordprocessingml/2006/main" xmlns:w14="http://schemas.microsoft.com/office/word/2010/wordml" xmlns:wpg="http://schemas.microsoft.com/office/word/2010/wordprocessingGroup" xmlns:wpi="http://schemas.microsoft.com/office/word/2010/wordprocessingInk" xmlns:wps="http://schemas.microsoft.com/office/word/2010/wordprocessingShape" xmlns:a14="http://schemas.microsoft.com/office/drawing/2010/main" val="0"/>
                         </a:ext>
                       </a:extLst>
                     </a:blip>
@@ -7131,7 +7334,6 @@
         <w:rPr>
           <w:lang w:val="ru-RU"/>
         </w:rPr>
-        <w:lastRenderedPageBreak/>
         <w:t>Шаблон</w:t>
       </w:r>
       <w:bookmarkEnd w:id="14"/>
@@ -10977,7 +11179,7 @@
             <w:rPr>
               <w:noProof/>
             </w:rPr>
-            <w:t>2</w:t>
+            <w:t>3</w:t>
           </w:r>
         </w:fldSimple>
       </w:p>
@@ -15390,7 +15592,7 @@
   <a:extraClrSchemeLst/>
   <a:extLst>
     <a:ext uri="{05A4C25C-085E-4340-85A3-A5531E510DB2}">
-      <thm15:themeFamily xmlns:thm15="http://schemas.microsoft.com/office/thememl/2012/main" xmlns="" name="Office Theme" id="{62F939B6-93AF-4DB8-9C6B-D6C7DFDC589F}" vid="{4A3C46E8-61CC-4603-A589-7422A47A8E4A}"/>
+      <thm15:themeFamily xmlns="" xmlns:thm15="http://schemas.microsoft.com/office/thememl/2012/main" name="Office Theme" id="{62F939B6-93AF-4DB8-9C6B-D6C7DFDC589F}" vid="{4A3C46E8-61CC-4603-A589-7422A47A8E4A}"/>
     </a:ext>
   </a:extLst>
 </a:theme>
@@ -15437,7 +15639,7 @@
 </file>
 
 <file path=customXml/itemProps3.xml><?xml version="1.0" encoding="utf-8"?>
-<ds:datastoreItem xmlns:ds="http://schemas.openxmlformats.org/officeDocument/2006/customXml" ds:itemID="{0C54973B-0167-4E71-B102-9AA3F5CF5125}">
+<ds:datastoreItem xmlns:ds="http://schemas.openxmlformats.org/officeDocument/2006/customXml" ds:itemID="{A1E5A82F-2404-4969-9B7E-C71A99D9452F}">
   <ds:schemaRefs>
     <ds:schemaRef ds:uri="http://schemas.openxmlformats.org/officeDocument/2006/bibliography"/>
   </ds:schemaRefs>

</xml_diff>